<commit_message>
added comments about drops
</commit_message>
<xml_diff>
--- a/Анализ Богомяков Максим ИСП-22.docx
+++ b/Анализ Богомяков Максим ИСП-22.docx
@@ -1691,7 +1691,6 @@
     <w:p>
       <w:pPr>
         <w:pStyle w:val="a"/>
-        <w:bidi w:val="0"/>
         <w:spacing w:before="0" w:beforeAutospacing="off" w:after="0" w:afterAutospacing="off" w:line="360" w:lineRule="auto"/>
         <w:ind w:left="0" w:right="851"/>
         <w:jc w:val="left"/>
@@ -1713,7 +1712,7 @@
       </w:pPr>
       <w:r>
         <w:drawing>
-          <wp:inline wp14:editId="2EEEFAFE" wp14:anchorId="6AA290B5">
+          <wp:inline wp14:editId="0460893C" wp14:anchorId="6AA290B5">
             <wp:extent cx="3981450" cy="5943600"/>
             <wp:effectExtent l="0" t="0" r="0" b="0"/>
             <wp:docPr id="608814573" name="" title=""/>
@@ -1728,10 +1727,10 @@
                     <pic:cNvPicPr/>
                   </pic:nvPicPr>
                   <pic:blipFill>
-                    <a:blip r:embed="R9e67c92fb5cb47ed">
-                      <a:extLst>
+                    <a:blip r:embed="R19bbf3a1ba0f46d1">
+                      <a:extLst xmlns:a="http://schemas.openxmlformats.org/drawingml/2006/main">
                         <a:ext xmlns:a="http://schemas.openxmlformats.org/drawingml/2006/main" uri="{28A0092B-C50C-407E-A947-70E740481C1C}">
-                          <a14:useLocalDpi val="0"/>
+                          <a14:useLocalDpi xmlns:a14="http://schemas.microsoft.com/office/drawing/2010/main" val="0"/>
                         </a:ext>
                       </a:extLst>
                     </a:blip>
@@ -1740,7 +1739,7 @@
                     </a:stretch>
                   </pic:blipFill>
                   <pic:spPr>
-                    <a:xfrm>
+                    <a:xfrm rot="0" flipH="0" flipV="0">
                       <a:off x="0" y="0"/>
                       <a:ext cx="3981450" cy="5943600"/>
                     </a:xfrm>
@@ -1753,72 +1752,6 @@
             </a:graphic>
           </wp:inline>
         </w:drawing>
-      </w:r>
-    </w:p>
-    <w:p>
-      <w:pPr>
-        <w:pStyle w:val="a"/>
-        <w:bidi w:val="0"/>
-        <w:spacing w:before="0" w:beforeAutospacing="off" w:after="0" w:afterAutospacing="off" w:line="360" w:lineRule="auto"/>
-        <w:ind w:left="0" w:right="851"/>
-        <w:jc w:val="left"/>
-        <w:rPr>
-          <w:rFonts w:ascii="Times New Roman" w:hAnsi="Times New Roman" w:eastAsia="Times New Roman" w:cs="Times New Roman"/>
-          <w:b w:val="0"/>
-          <w:bCs w:val="0"/>
-          <w:i w:val="0"/>
-          <w:iCs w:val="0"/>
-          <w:strike w:val="0"/>
-          <w:dstrike w:val="0"/>
-          <w:noProof w:val="0"/>
-          <w:color w:val="000000" w:themeColor="text1" w:themeTint="FF" w:themeShade="FF"/>
-          <w:sz w:val="28"/>
-          <w:szCs w:val="28"/>
-          <w:u w:val="none"/>
-          <w:lang w:val="ru-RU"/>
-        </w:rPr>
-      </w:pPr>
-    </w:p>
-    <w:p>
-      <w:pPr>
-        <w:pStyle w:val="a"/>
-        <w:bidi w:val="0"/>
-        <w:spacing w:before="0" w:beforeAutospacing="off" w:after="0" w:afterAutospacing="off" w:line="360" w:lineRule="auto"/>
-        <w:ind w:left="0" w:right="851"/>
-        <w:jc w:val="left"/>
-        <w:rPr>
-          <w:rFonts w:ascii="Times New Roman" w:hAnsi="Times New Roman" w:eastAsia="Times New Roman" w:cs="Times New Roman"/>
-          <w:b w:val="0"/>
-          <w:bCs w:val="0"/>
-          <w:i w:val="0"/>
-          <w:iCs w:val="0"/>
-          <w:strike w:val="0"/>
-          <w:dstrike w:val="0"/>
-          <w:noProof w:val="0"/>
-          <w:color w:val="000000" w:themeColor="text1" w:themeTint="FF" w:themeShade="FF"/>
-          <w:sz w:val="28"/>
-          <w:szCs w:val="28"/>
-          <w:u w:val="none"/>
-          <w:lang w:val="ru-RU"/>
-        </w:rPr>
-      </w:pPr>
-      <w:r>
-        <w:rPr>
-          <w:rFonts w:ascii="Times New Roman" w:hAnsi="Times New Roman" w:eastAsia="Times New Roman" w:cs="Times New Roman"/>
-          <w:b w:val="0"/>
-          <w:bCs w:val="0"/>
-          <w:i w:val="0"/>
-          <w:iCs w:val="0"/>
-          <w:strike w:val="0"/>
-          <w:dstrike w:val="0"/>
-          <w:noProof w:val="0"/>
-          <w:color w:val="000000" w:themeColor="text1" w:themeTint="FF" w:themeShade="FF"/>
-          <w:sz w:val="28"/>
-          <w:szCs w:val="28"/>
-          <w:u w:val="none"/>
-          <w:lang w:val="ru-RU"/>
-        </w:rPr>
-        <w:t>Для анализа данных был применен метод регрессии. Этот метод позволяет глубже понять, как различные характеристики квартиры влияют на цену, что помогает выявить ключевые факторы, определяющие рыночную стоимость объектов недвижимости.</w:t>
       </w:r>
     </w:p>
     <w:p>

</xml_diff>